<commit_message>
Update Maximum Speed Analysis.docx
</commit_message>
<xml_diff>
--- a/Maximum Speed Analysis.docx
+++ b/Maximum Speed Analysis.docx
@@ -65,6 +65,23 @@
       </w:r>
       <w:r>
         <w:t>the current cars.</w:t>
+      </w:r>
+    </w:p>
+    <w:p>
+      <w:pPr>
+        <w:jc w:val="both"/>
+      </w:pPr>
+      <w:r>
+        <w:t xml:space="preserve">This analysis also includes the use of </w:t>
+      </w:r>
+      <w:r>
+        <w:t xml:space="preserve">100% </w:t>
+      </w:r>
+      <w:r>
+        <w:t xml:space="preserve">sustainable fuels as they are going to be introduced in </w:t>
+      </w:r>
+      <w:r>
+        <w:t>2026. Fuel assumed is ethanol in this case.</w:t>
       </w:r>
     </w:p>
     <w:p>

</xml_diff>